<commit_message>
done with BU fix
</commit_message>
<xml_diff>
--- a/origin.docx
+++ b/origin.docx
@@ -22138,7 +22138,7 @@
         <w:noProof/>
         <w:szCs w:val="24"/>
       </w:rPr>
-      <w:t>11</w:t>
+      <w:t>4</w:t>
     </w:r>
     <w:r>
       <w:rPr>
@@ -30176,7 +30176,7 @@
     <w:name w:val="Сетка таблицы51"/>
     <w:basedOn w:val="af1"/>
     <w:uiPriority w:val="59"/>
-    <w:rsid w:val="00F90917"/>
+    <w:rsid w:val="00BD4939"/>
     <w:pPr>
       <w:spacing w:after="0" w:line="240" w:lineRule="auto"/>
     </w:pPr>
@@ -30207,6 +30207,9 @@
       <w:vAlign w:val="center"/>
     </w:tcPr>
     <w:tblStylePr w:type="firstRow">
+      <w:rPr>
+        <w:b/>
+      </w:rPr>
       <w:tblPr/>
       <w:tcPr>
         <w:vAlign w:val="center"/>
@@ -32346,6 +32349,9 @@
       <w:jc w:val="left"/>
     </w:trPr>
     <w:tblStylePr w:type="firstRow">
+      <w:rPr>
+        <w:b/>
+      </w:rPr>
       <w:tblPr/>
       <w:tcPr>
         <w:vAlign w:val="center"/>
@@ -32365,6 +32371,7 @@
     <w:rsid w:val="00AD0F71"/>
     <w:rPr>
       <w:rFonts w:ascii="Arial Narrow" w:hAnsi="Arial Narrow"/>
+      <w:sz w:val="20"/>
       <w:szCs w:val="20"/>
       <w:lang w:val="en-US"/>
     </w:rPr>
@@ -32785,7 +32792,7 @@
 </file>
 
 <file path=customXml/itemProps1.xml><?xml version="1.0" encoding="utf-8"?>
-<ds:datastoreItem xmlns:ds="http://schemas.openxmlformats.org/officeDocument/2006/customXml" ds:itemID="{957CB489-146A-4532-A195-A2A3B86604F5}">
+<ds:datastoreItem xmlns:ds="http://schemas.openxmlformats.org/officeDocument/2006/customXml" ds:itemID="{5662D5BB-F644-43DB-8D79-DC11471E1592}">
   <ds:schemaRefs>
     <ds:schemaRef ds:uri="http://schemas.openxmlformats.org/officeDocument/2006/bibliography"/>
   </ds:schemaRefs>

</xml_diff>